<commit_message>
changes made to user guide
</commit_message>
<xml_diff>
--- a/public/templates/Step by Step User Guide.docx
+++ b/public/templates/Step by Step User Guide.docx
@@ -120,7 +120,19 @@
         </w:numPr>
       </w:pPr>
       <w:r>
-        <w:t>Once the package is downloaded double click to install it.</w:t>
+        <w:t>Once the package is downloaded</w:t>
+      </w:r>
+      <w:r>
+        <w:t>,</w:t>
+      </w:r>
+      <w:r>
+        <w:t xml:space="preserve"> double</w:t>
+      </w:r>
+      <w:r>
+        <w:t>-</w:t>
+      </w:r>
+      <w:r>
+        <w:t>click to install it.</w:t>
       </w:r>
     </w:p>
     <w:p>
@@ -132,12 +144,15 @@
         </w:numPr>
       </w:pPr>
       <w:r>
-        <w:t>Complete the installation process.</w:t>
-      </w:r>
-    </w:p>
-    <w:p>
-      <w:r>
-        <w:t>Steps to run the PowerShell Script</w:t>
+        <w:t>Follow the prompts to complete the installation</w:t>
+      </w:r>
+      <w:r>
+        <w:t>.</w:t>
+      </w:r>
+    </w:p>
+    <w:p>
+      <w:r>
+        <w:t>Steps to Run the PowerShell Script</w:t>
       </w:r>
     </w:p>
     <w:p>
@@ -149,23 +164,19 @@
         </w:numPr>
       </w:pPr>
       <w:r>
-        <w:t>Extract the downloaded ‘</w:t>
-      </w:r>
-      <w:proofErr w:type="spellStart"/>
-      <w:r>
-        <w:t>SPDTemplate</w:t>
-      </w:r>
-      <w:proofErr w:type="spellEnd"/>
-      <w:r>
-        <w:t xml:space="preserve">’ </w:t>
-      </w:r>
-      <w:proofErr w:type="spellStart"/>
-      <w:r>
-        <w:t>zipfle</w:t>
-      </w:r>
-      <w:proofErr w:type="spellEnd"/>
-      <w:r>
-        <w:t>.</w:t>
+        <w:t>Extract the downloaded ‘SPDTemplate’ zip</w:t>
+      </w:r>
+      <w:r>
+        <w:t xml:space="preserve"> </w:t>
+      </w:r>
+      <w:r>
+        <w:t>f</w:t>
+      </w:r>
+      <w:r>
+        <w:t>i</w:t>
+      </w:r>
+      <w:r>
+        <w:t>le.</w:t>
       </w:r>
     </w:p>
     <w:p>
@@ -219,15 +230,10 @@
         </w:numPr>
       </w:pPr>
       <w:r>
-        <w:t xml:space="preserve">Search for </w:t>
-      </w:r>
-      <w:proofErr w:type="spellStart"/>
-      <w:r>
-        <w:t>Powershell</w:t>
-      </w:r>
-      <w:proofErr w:type="spellEnd"/>
-      <w:r>
-        <w:t xml:space="preserve"> in the windows search.</w:t>
+        <w:t>Search for PowerShell in the Windows search bar</w:t>
+      </w:r>
+      <w:r>
+        <w:t>.</w:t>
       </w:r>
     </w:p>
     <w:p>
@@ -281,17 +287,13 @@
         </w:numPr>
       </w:pPr>
       <w:r>
-        <w:t xml:space="preserve">Open the </w:t>
-      </w:r>
-      <w:proofErr w:type="spellStart"/>
-      <w:r>
-        <w:t>Powershell</w:t>
-      </w:r>
-      <w:proofErr w:type="spellEnd"/>
-      <w:r>
-        <w:t xml:space="preserve"> by clicking </w:t>
-      </w:r>
-      <w:r>
+        <w:t xml:space="preserve">Open PowerShell by selecting </w:t>
+      </w:r>
+      <w:r>
+        <w:rPr>
+          <w:b/>
+          <w:bCs/>
+        </w:rPr>
         <w:t>Run as Administrator</w:t>
       </w:r>
       <w:r>
@@ -307,29 +309,8 @@
         </w:numPr>
       </w:pPr>
       <w:r>
-        <w:t xml:space="preserve">Navigate to the downloaded zip file in </w:t>
-      </w:r>
-      <w:proofErr w:type="spellStart"/>
-      <w:r>
-        <w:t>powershell</w:t>
-      </w:r>
-      <w:proofErr w:type="spellEnd"/>
-      <w:r>
-        <w:t xml:space="preserve"> through </w:t>
-      </w:r>
-      <w:proofErr w:type="spellStart"/>
-      <w:r>
-        <w:t>powerShell</w:t>
-      </w:r>
-      <w:proofErr w:type="spellEnd"/>
-      <w:r>
-        <w:t xml:space="preserve"> </w:t>
-      </w:r>
-      <w:proofErr w:type="spellStart"/>
-      <w:r>
-        <w:t>cmds</w:t>
-      </w:r>
-      <w:proofErr w:type="spellEnd"/>
+        <w:t>Use PowerShell commands to navigate to the location of the downloaded zip file</w:t>
+      </w:r>
       <w:r>
         <w:t>.</w:t>
       </w:r>
@@ -390,29 +371,8 @@
         </w:numPr>
       </w:pPr>
       <w:r>
-        <w:t xml:space="preserve">If you don’t have a </w:t>
-      </w:r>
-      <w:proofErr w:type="gramStart"/>
-      <w:r>
-        <w:t>Client</w:t>
-      </w:r>
-      <w:proofErr w:type="gramEnd"/>
-      <w:r>
-        <w:t xml:space="preserve"> ID, open ‘</w:t>
-      </w:r>
-      <w:proofErr w:type="spellStart"/>
-      <w:r>
-        <w:t>Initialization_Script</w:t>
-      </w:r>
-      <w:proofErr w:type="spellEnd"/>
-      <w:r>
-        <w:t xml:space="preserve">’ file to generate </w:t>
-      </w:r>
-      <w:proofErr w:type="spellStart"/>
-      <w:r>
-        <w:t>ClientId</w:t>
-      </w:r>
-      <w:proofErr w:type="spellEnd"/>
+        <w:t>If you don’t have a Client ID, open the Initialization_Script file to generate one</w:t>
+      </w:r>
       <w:r>
         <w:t>.</w:t>
       </w:r>
@@ -468,15 +428,10 @@
         </w:numPr>
       </w:pPr>
       <w:r>
-        <w:t xml:space="preserve">Copy the script and paste it in the </w:t>
-      </w:r>
-      <w:proofErr w:type="spellStart"/>
-      <w:r>
-        <w:t>powershell</w:t>
-      </w:r>
-      <w:proofErr w:type="spellEnd"/>
-      <w:r>
-        <w:t xml:space="preserve"> window.</w:t>
+        <w:t>Copy the script from the file and paste it into the PowerShell window</w:t>
+      </w:r>
+      <w:r>
+        <w:t>.</w:t>
       </w:r>
     </w:p>
     <w:p>
@@ -530,7 +485,10 @@
         </w:numPr>
       </w:pPr>
       <w:r>
-        <w:t>It will ask you to login and Grant the Admin consent.</w:t>
+        <w:t>You will be prompted to log in and grant Admin consent</w:t>
+      </w:r>
+      <w:r>
+        <w:t>.</w:t>
       </w:r>
     </w:p>
     <w:p>
@@ -585,20 +543,10 @@
         </w:numPr>
       </w:pPr>
       <w:r>
-        <w:t xml:space="preserve">Copy the </w:t>
-      </w:r>
-      <w:proofErr w:type="spellStart"/>
-      <w:proofErr w:type="gramStart"/>
-      <w:r>
-        <w:t>clientid</w:t>
-      </w:r>
-      <w:proofErr w:type="spellEnd"/>
-      <w:r>
-        <w:t xml:space="preserve">  which</w:t>
-      </w:r>
-      <w:proofErr w:type="gramEnd"/>
-      <w:r>
-        <w:t xml:space="preserve"> you will get after completing those authentication.</w:t>
+        <w:t>After authentication, copy the generated Client ID</w:t>
+      </w:r>
+      <w:r>
+        <w:t>.</w:t>
       </w:r>
     </w:p>
     <w:p>
@@ -652,15 +600,10 @@
         </w:numPr>
       </w:pPr>
       <w:r>
-        <w:t>Past the client id in the Connect-</w:t>
-      </w:r>
-      <w:proofErr w:type="spellStart"/>
-      <w:r>
-        <w:t>PnPOnline</w:t>
-      </w:r>
-      <w:proofErr w:type="spellEnd"/>
-      <w:r>
-        <w:t xml:space="preserve"> cmd.</w:t>
+        <w:t>Paste the Client ID into the Connect-PnPOnline command</w:t>
+      </w:r>
+      <w:r>
+        <w:t>.</w:t>
       </w:r>
     </w:p>
     <w:p>
@@ -749,7 +692,7 @@
     </w:p>
     <w:p>
       <w:r>
-        <w:t>Generate SP Template</w:t>
+        <w:t>Generate SharePoint Template</w:t>
       </w:r>
     </w:p>
     <w:p>
@@ -762,24 +705,8 @@
         <w:ind w:left="360"/>
       </w:pPr>
       <w:r>
-        <w:t xml:space="preserve">If you have a </w:t>
-      </w:r>
-      <w:proofErr w:type="gramStart"/>
-      <w:r>
-        <w:t>Client</w:t>
-      </w:r>
-      <w:proofErr w:type="gramEnd"/>
-      <w:r>
-        <w:t xml:space="preserve"> ID, open ‘</w:t>
-      </w:r>
-      <w:r>
-        <w:t>Template-</w:t>
-      </w:r>
-      <w:proofErr w:type="spellStart"/>
-      <w:r>
-        <w:t>Automation_Script</w:t>
-      </w:r>
-      <w:proofErr w:type="spellEnd"/>
+        <w:t>If you already have a Client ID, open the Template-Automation_Script</w:t>
+      </w:r>
       <w:r>
         <w:t>.</w:t>
       </w:r>
@@ -787,10 +714,6 @@
     <w:p>
       <w:pPr>
         <w:pStyle w:val="ListParagraph"/>
-        <w:numPr>
-          <w:ilvl w:val="0"/>
-          <w:numId w:val="5"/>
-        </w:numPr>
         <w:ind w:left="360"/>
       </w:pPr>
       <w:r>
@@ -834,18 +757,14 @@
     <w:p>
       <w:pPr>
         <w:pStyle w:val="ListParagraph"/>
-        <w:numPr>
-          <w:ilvl w:val="0"/>
-          <w:numId w:val="5"/>
-        </w:numPr>
         <w:ind w:left="360"/>
       </w:pPr>
       <w:r>
         <w:drawing>
-          <wp:inline distT="0" distB="0" distL="0" distR="0" wp14:anchorId="130C705C" wp14:editId="19141DEA">
-            <wp:extent cx="4892464" cy="960203"/>
+          <wp:inline distT="0" distB="0" distL="0" distR="0" wp14:anchorId="456FFDEB" wp14:editId="13C1FB8D">
+            <wp:extent cx="5006774" cy="594412"/>
             <wp:effectExtent l="0" t="0" r="3810" b="0"/>
-            <wp:docPr id="1024810378" name="Picture 1" descr="A screen shot of a computer&#10;&#10;Description automatically generated"/>
+            <wp:docPr id="360532957" name="Picture 1" descr="A black background with white text&#10;&#10;Description automatically generated"/>
             <wp:cNvGraphicFramePr>
               <a:graphicFrameLocks xmlns:a="http://schemas.openxmlformats.org/drawingml/2006/main" noChangeAspect="1"/>
             </wp:cNvGraphicFramePr>
@@ -853,7 +772,7 @@
               <a:graphicData uri="http://schemas.openxmlformats.org/drawingml/2006/picture">
                 <pic:pic xmlns:pic="http://schemas.openxmlformats.org/drawingml/2006/picture">
                   <pic:nvPicPr>
-                    <pic:cNvPr id="1024810378" name="Picture 1" descr="A screen shot of a computer&#10;&#10;Description automatically generated"/>
+                    <pic:cNvPr id="360532957" name="Picture 1" descr="A black background with white text&#10;&#10;Description automatically generated"/>
                     <pic:cNvPicPr/>
                   </pic:nvPicPr>
                   <pic:blipFill>
@@ -865,7 +784,7 @@
                   <pic:spPr>
                     <a:xfrm>
                       <a:off x="0" y="0"/>
-                      <a:ext cx="4892464" cy="960203"/>
+                      <a:ext cx="5006774" cy="594412"/>
                     </a:xfrm>
                     <a:prstGeom prst="rect">
                       <a:avLst/>
@@ -888,13 +807,8 @@
         <w:ind w:left="360"/>
       </w:pPr>
       <w:r>
-        <w:t xml:space="preserve">Past the </w:t>
-      </w:r>
-      <w:proofErr w:type="spellStart"/>
-      <w:r>
-        <w:t>ClientId</w:t>
-      </w:r>
-      <w:proofErr w:type="spellEnd"/>
+        <w:t>Paste your Client ID where required</w:t>
+      </w:r>
       <w:r>
         <w:t>.</w:t>
       </w:r>
@@ -909,7 +823,10 @@
         <w:ind w:left="360"/>
       </w:pPr>
       <w:r>
-        <w:t>Copy the entire script and past it in the PnP PowerShell window.</w:t>
+        <w:t>Copy the entire script and paste it into the PnP PowerShell window, then press Enter</w:t>
+      </w:r>
+      <w:r>
+        <w:t>.</w:t>
       </w:r>
     </w:p>
     <w:p>
@@ -922,23 +839,10 @@
         <w:ind w:left="360"/>
       </w:pPr>
       <w:r>
-        <w:t xml:space="preserve">Wait for the </w:t>
-      </w:r>
-      <w:proofErr w:type="spellStart"/>
-      <w:r>
-        <w:t>Scipt</w:t>
-      </w:r>
-      <w:proofErr w:type="spellEnd"/>
-      <w:r>
-        <w:t xml:space="preserve"> to execute the Site creation, </w:t>
-      </w:r>
-      <w:proofErr w:type="gramStart"/>
-      <w:r>
-        <w:t>Apply</w:t>
-      </w:r>
-      <w:proofErr w:type="gramEnd"/>
-      <w:r>
-        <w:t xml:space="preserve"> theme, Creating lists and libraries, Creating Pages, Adding webparts on the pages.</w:t>
+        <w:t>Wait for the script to complete the process, which includes site creation, applying themes, creating lists and libraries, generating pages, and adding web parts to the pages</w:t>
+      </w:r>
+      <w:r>
+        <w:t>.</w:t>
       </w:r>
     </w:p>
     <w:p/>
@@ -2021,7 +1925,6 @@
   <w:style w:type="character" w:default="1" w:styleId="DefaultParagraphFont">
     <w:name w:val="Default Paragraph Font"/>
     <w:uiPriority w:val="1"/>
-    <w:semiHidden/>
     <w:unhideWhenUsed/>
   </w:style>
   <w:style w:type="table" w:default="1" w:styleId="TableNormal">

</xml_diff>